<commit_message>
some more updates in documentation
</commit_message>
<xml_diff>
--- a/GP-Automated-Task-Assessment-for-Computer-Science-2020.docx
+++ b/GP-Automated-Task-Assessment-for-Computer-Science-2020.docx
@@ -7363,7 +7363,15 @@
     </w:p>
     <w:p>
       <w:r>
-        <w:t xml:space="preserve">This graduation project report presents the software requirement specification and design description of our system: ……….. . The source code of this project is available at: </w:t>
+        <w:t>This graduation project report presents the software requirement specification and design description of our system: ……</w:t>
+      </w:r>
+      <w:proofErr w:type="gramStart"/>
+      <w:r>
+        <w:t>…..</w:t>
+      </w:r>
+      <w:proofErr w:type="gramEnd"/>
+      <w:r>
+        <w:t xml:space="preserve"> . The source code of this project is available at: </w:t>
       </w:r>
       <w:hyperlink r:id="rId13" w:history="1">
         <w:r>
@@ -8165,7 +8173,15 @@
     </w:p>
     <w:p>
       <w:r>
-        <w:t>This system is an online grading tool founded in 2006, it mark the online tasks for information technology students and give them a feedback written in text file</w:t>
+        <w:t xml:space="preserve">This system is an online grading tool founded in 2006, it </w:t>
+      </w:r>
+      <w:proofErr w:type="gramStart"/>
+      <w:r>
+        <w:t>mark</w:t>
+      </w:r>
+      <w:proofErr w:type="gramEnd"/>
+      <w:r>
+        <w:t xml:space="preserve"> the online tasks for information technology students and give them a feedback written in text file</w:t>
       </w:r>
     </w:p>
     <w:p>
@@ -8313,7 +8329,13 @@
     </w:p>
     <w:p>
       <w:r>
-        <w:t>The project aim to deliver a great online educational system that can evaluate the programming assignments and send the feedback to the students easily.</w:t>
+        <w:t>The project aim</w:t>
+      </w:r>
+      <w:r>
+        <w:t>s</w:t>
+      </w:r>
+      <w:r>
+        <w:t xml:space="preserve"> to deliver a great online educational system that can evaluate the programming assignments and send the feedback to the students easily.</w:t>
       </w:r>
     </w:p>
     <w:p>
@@ -8693,6 +8715,9 @@
       <w:proofErr w:type="spellEnd"/>
       <w:r>
         <w:t xml:space="preserve"> dolor.</w:t>
+      </w:r>
+      <w:r>
+        <w:t xml:space="preserve"> (el outputs)</w:t>
       </w:r>
     </w:p>
     <w:p>
@@ -9981,7 +10006,21 @@
         <w:rPr>
           <w:lang w:eastAsia="x-none"/>
         </w:rPr>
-        <w:t xml:space="preserve">files should solved with JAVA </w:t>
+        <w:t xml:space="preserve">files should </w:t>
+      </w:r>
+      <w:proofErr w:type="gramStart"/>
+      <w:r>
+        <w:rPr>
+          <w:lang w:eastAsia="x-none"/>
+        </w:rPr>
+        <w:t>solved</w:t>
+      </w:r>
+      <w:proofErr w:type="gramEnd"/>
+      <w:r>
+        <w:rPr>
+          <w:lang w:eastAsia="x-none"/>
+        </w:rPr>
+        <w:t xml:space="preserve"> with JAVA </w:t>
       </w:r>
     </w:p>
     <w:p>
@@ -10084,12 +10123,6 @@
         <w:t>- Students</w:t>
       </w:r>
     </w:p>
-    <w:p/>
-    <w:p/>
-    <w:p/>
-    <w:p/>
-    <w:p/>
-    <w:p/>
     <w:p/>
     <w:p>
       <w:pPr>
@@ -10257,6 +10290,7 @@
           <w:noProof/>
           <w:lang w:bidi="ar-SA"/>
         </w:rPr>
+        <w:lastRenderedPageBreak/>
         <w:drawing>
           <wp:inline distT="0" distB="0" distL="0" distR="0" wp14:anchorId="70DB5C6B" wp14:editId="2A756617">
             <wp:extent cx="5548630" cy="2864242"/>
@@ -10588,9 +10622,6 @@
     <w:p>
       <w:pPr>
         <w:pStyle w:val="Heading3"/>
-        <w:rPr>
-          <w:lang w:val="en-US"/>
-        </w:rPr>
       </w:pPr>
       <w:bookmarkStart w:id="28" w:name="_Toc39151740"/>
       <w:r>
@@ -10654,6 +10685,48 @@
       <w:bookmarkEnd w:id="28"/>
     </w:p>
     <w:p>
+      <w:pPr>
+        <w:pStyle w:val="ListParagraph"/>
+        <w:numPr>
+          <w:ilvl w:val="0"/>
+          <w:numId w:val="10"/>
+        </w:numPr>
+        <w:rPr>
+          <w:lang w:eastAsia="x-none"/>
+        </w:rPr>
+      </w:pPr>
+      <w:r>
+        <w:rPr>
+          <w:lang w:eastAsia="x-none"/>
+        </w:rPr>
+        <w:t>MVC</w:t>
+      </w:r>
+    </w:p>
+    <w:p>
+      <w:pPr>
+        <w:pStyle w:val="ListParagraph"/>
+        <w:numPr>
+          <w:ilvl w:val="0"/>
+          <w:numId w:val="0"/>
+        </w:numPr>
+        <w:ind w:left="720"/>
+        <w:rPr>
+          <w:lang w:eastAsia="x-none"/>
+        </w:rPr>
+      </w:pPr>
+    </w:p>
+    <w:p>
+      <w:pPr>
+        <w:pStyle w:val="ListParagraph"/>
+        <w:numPr>
+          <w:ilvl w:val="0"/>
+          <w:numId w:val="0"/>
+        </w:numPr>
+        <w:ind w:left="720"/>
+        <w:rPr>
+          <w:lang w:eastAsia="x-none"/>
+        </w:rPr>
+      </w:pPr>
       <w:r>
         <w:t xml:space="preserve">We are using MVC as a design pattern and we chose to work with Laravel because it is the most suitable </w:t>
       </w:r>
@@ -10723,6 +10796,149 @@
     </w:p>
     <w:p>
       <w:pPr>
+        <w:rPr>
+          <w:lang w:eastAsia="x-none"/>
+        </w:rPr>
+      </w:pPr>
+    </w:p>
+    <w:p>
+      <w:pPr>
+        <w:rPr>
+          <w:lang w:eastAsia="x-none"/>
+        </w:rPr>
+      </w:pPr>
+    </w:p>
+    <w:p>
+      <w:pPr>
+        <w:rPr>
+          <w:lang w:eastAsia="x-none"/>
+        </w:rPr>
+      </w:pPr>
+    </w:p>
+    <w:p>
+      <w:pPr>
+        <w:rPr>
+          <w:lang w:eastAsia="x-none"/>
+        </w:rPr>
+      </w:pPr>
+    </w:p>
+    <w:p>
+      <w:pPr>
+        <w:pStyle w:val="ListParagraph"/>
+        <w:numPr>
+          <w:ilvl w:val="0"/>
+          <w:numId w:val="10"/>
+        </w:numPr>
+      </w:pPr>
+      <w:r>
+        <w:t xml:space="preserve">Singleton </w:t>
+      </w:r>
+    </w:p>
+    <w:p>
+      <w:pPr>
+        <w:pStyle w:val="ListParagraph"/>
+        <w:numPr>
+          <w:ilvl w:val="0"/>
+          <w:numId w:val="0"/>
+        </w:numPr>
+        <w:ind w:left="720"/>
+      </w:pPr>
+    </w:p>
+    <w:p>
+      <w:pPr>
+        <w:pStyle w:val="ListParagraph"/>
+        <w:numPr>
+          <w:ilvl w:val="0"/>
+          <w:numId w:val="0"/>
+        </w:numPr>
+        <w:ind w:left="720"/>
+      </w:pPr>
+      <w:r>
+        <w:t>Singleton pattern is one of the simplest design patterns in Java. This type of design pattern comes under creational pattern as this pattern provides one of the best ways to create an object.</w:t>
+      </w:r>
+      <w:r>
+        <w:cr/>
+      </w:r>
+      <w:r>
+        <w:cr/>
+        <w:t>This pattern involves a single class which is responsible to create an object while making sure that only single object gets created. This class provides a way to access its only object which can be accessed directly without need to instantiate the object of the class.</w:t>
+      </w:r>
+    </w:p>
+    <w:p>
+      <w:pPr>
+        <w:pStyle w:val="ListParagraph"/>
+        <w:numPr>
+          <w:ilvl w:val="0"/>
+          <w:numId w:val="0"/>
+        </w:numPr>
+        <w:ind w:left="720"/>
+      </w:pPr>
+    </w:p>
+    <w:p>
+      <w:pPr>
+        <w:pStyle w:val="ListParagraph"/>
+        <w:numPr>
+          <w:ilvl w:val="0"/>
+          <w:numId w:val="0"/>
+        </w:numPr>
+        <w:ind w:left="720"/>
+      </w:pPr>
+      <w:r>
+        <w:rPr>
+          <w:noProof/>
+        </w:rPr>
+        <w:drawing>
+          <wp:inline distT="0" distB="0" distL="0" distR="0">
+            <wp:extent cx="5548630" cy="3121025"/>
+            <wp:effectExtent l="0" t="0" r="0" b="3175"/>
+            <wp:docPr id="13" name="Picture 13"/>
+            <wp:cNvGraphicFramePr>
+              <a:graphicFrameLocks xmlns:a="http://schemas.openxmlformats.org/drawingml/2006/main" noChangeAspect="1"/>
+            </wp:cNvGraphicFramePr>
+            <a:graphic xmlns:a="http://schemas.openxmlformats.org/drawingml/2006/main">
+              <a:graphicData uri="http://schemas.openxmlformats.org/drawingml/2006/picture">
+                <pic:pic xmlns:pic="http://schemas.openxmlformats.org/drawingml/2006/picture">
+                  <pic:nvPicPr>
+                    <pic:cNvPr id="0" name="Picture 3"/>
+                    <pic:cNvPicPr>
+                      <a:picLocks noChangeAspect="1" noChangeArrowheads="1"/>
+                    </pic:cNvPicPr>
+                  </pic:nvPicPr>
+                  <pic:blipFill>
+                    <a:blip r:embed="rId21" cstate="print">
+                      <a:extLst>
+                        <a:ext uri="{28A0092B-C50C-407E-A947-70E740481C1C}">
+                          <a14:useLocalDpi xmlns:a14="http://schemas.microsoft.com/office/drawing/2010/main" val="0"/>
+                        </a:ext>
+                      </a:extLst>
+                    </a:blip>
+                    <a:srcRect/>
+                    <a:stretch>
+                      <a:fillRect/>
+                    </a:stretch>
+                  </pic:blipFill>
+                  <pic:spPr bwMode="auto">
+                    <a:xfrm>
+                      <a:off x="0" y="0"/>
+                      <a:ext cx="5548630" cy="3121025"/>
+                    </a:xfrm>
+                    <a:prstGeom prst="rect">
+                      <a:avLst/>
+                    </a:prstGeom>
+                    <a:noFill/>
+                    <a:ln>
+                      <a:noFill/>
+                    </a:ln>
+                  </pic:spPr>
+                </pic:pic>
+              </a:graphicData>
+            </a:graphic>
+          </wp:inline>
+        </w:drawing>
+      </w:r>
+    </w:p>
+    <w:p>
+      <w:pPr>
         <w:pStyle w:val="Heading3"/>
         <w:rPr>
           <w:lang w:val="en-US"/>
@@ -10830,6 +11046,7 @@
         <w:rPr>
           <w:noProof/>
         </w:rPr>
+        <w:lastRenderedPageBreak/>
         <w:drawing>
           <wp:inline distT="0" distB="0" distL="0" distR="0">
             <wp:extent cx="5548630" cy="3545575"/>
@@ -10848,7 +11065,7 @@
                     </pic:cNvPicPr>
                   </pic:nvPicPr>
                   <pic:blipFill>
-                    <a:blip r:embed="rId21" cstate="print">
+                    <a:blip r:embed="rId22" cstate="print">
                       <a:extLst>
                         <a:ext uri="{28A0092B-C50C-407E-A947-70E740481C1C}">
                           <a14:useLocalDpi xmlns:a14="http://schemas.microsoft.com/office/drawing/2010/main" val="0"/>
@@ -10903,7 +11120,7 @@
                     </pic:cNvPicPr>
                   </pic:nvPicPr>
                   <pic:blipFill>
-                    <a:blip r:embed="rId22" cstate="print">
+                    <a:blip r:embed="rId23" cstate="print">
                       <a:extLst>
                         <a:ext uri="{28A0092B-C50C-407E-A947-70E740481C1C}">
                           <a14:useLocalDpi xmlns:a14="http://schemas.microsoft.com/office/drawing/2010/main" val="0"/>
@@ -10981,6 +11198,7 @@
           <w:noProof/>
           <w:lang w:val="en-US" w:eastAsia="en-US"/>
         </w:rPr>
+        <w:lastRenderedPageBreak/>
         <w:drawing>
           <wp:inline distT="0" distB="0" distL="0" distR="0">
             <wp:extent cx="5548630" cy="3018455"/>
@@ -10999,7 +11217,7 @@
                     </pic:cNvPicPr>
                   </pic:nvPicPr>
                   <pic:blipFill>
-                    <a:blip r:embed="rId23" cstate="print">
+                    <a:blip r:embed="rId24" cstate="print">
                       <a:extLst>
                         <a:ext uri="{28A0092B-C50C-407E-A947-70E740481C1C}">
                           <a14:useLocalDpi xmlns:a14="http://schemas.microsoft.com/office/drawing/2010/main" val="0"/>
@@ -11948,7 +12166,7 @@
                     <pic:cNvPicPr preferRelativeResize="0"/>
                   </pic:nvPicPr>
                   <pic:blipFill>
-                    <a:blip r:embed="rId24"/>
+                    <a:blip r:embed="rId25"/>
                     <a:srcRect/>
                     <a:stretch>
                       <a:fillRect/>
@@ -12002,7 +12220,7 @@
                     <pic:cNvPicPr preferRelativeResize="0"/>
                   </pic:nvPicPr>
                   <pic:blipFill>
-                    <a:blip r:embed="rId25"/>
+                    <a:blip r:embed="rId26"/>
                     <a:srcRect/>
                     <a:stretch>
                       <a:fillRect/>
@@ -12079,7 +12297,7 @@
                     <pic:cNvPicPr preferRelativeResize="0"/>
                   </pic:nvPicPr>
                   <pic:blipFill>
-                    <a:blip r:embed="rId26"/>
+                    <a:blip r:embed="rId27"/>
                     <a:srcRect/>
                     <a:stretch>
                       <a:fillRect/>
@@ -12513,7 +12731,7 @@
                     </pic:cNvPicPr>
                   </pic:nvPicPr>
                   <pic:blipFill>
-                    <a:blip r:embed="rId27">
+                    <a:blip r:embed="rId28">
                       <a:extLst>
                         <a:ext uri="{28A0092B-C50C-407E-A947-70E740481C1C}">
                           <a14:useLocalDpi xmlns:a14="http://schemas.microsoft.com/office/drawing/2010/main" val="0"/>
@@ -12628,9 +12846,17 @@
         <w:rPr>
           <w:lang w:val="en-US"/>
         </w:rPr>
-        <w:t>Why is this project important</w:t>
+        <w:t xml:space="preserve">Why is this project </w:t>
+      </w:r>
+      <w:proofErr w:type="gramStart"/>
+      <w:r>
+        <w:rPr>
+          <w:lang w:val="en-US"/>
+        </w:rPr>
+        <w:t>important</w:t>
       </w:r>
       <w:bookmarkEnd w:id="49"/>
+      <w:proofErr w:type="gramEnd"/>
     </w:p>
     <w:p>
       <w:pPr>
@@ -13811,7 +14037,7 @@
       </w:pPr>
     </w:p>
     <w:sectPr>
-      <w:headerReference w:type="default" r:id="rId28"/>
+      <w:headerReference w:type="default" r:id="rId29"/>
       <w:pgSz w:w="11906" w:h="16838"/>
       <w:pgMar w:top="1152" w:right="1152" w:bottom="1152" w:left="1152" w:header="432" w:footer="288" w:gutter="864"/>
       <w:pgNumType w:start="1"/>
@@ -14545,6 +14771,92 @@
     </w:lvl>
   </w:abstractNum>
   <w:abstractNum w:abstractNumId="5" w15:restartNumberingAfterBreak="0">
+    <w:nsid w:val="5CCC470D"/>
+    <w:multiLevelType w:val="hybridMultilevel"/>
+    <w:tmpl w:val="FE1C197C"/>
+    <w:lvl w:ilvl="0" w:tplc="0409000F">
+      <w:start w:val="1"/>
+      <w:numFmt w:val="decimal"/>
+      <w:lvlText w:val="%1."/>
+      <w:lvlJc w:val="left"/>
+      <w:pPr>
+        <w:ind w:left="720" w:hanging="360"/>
+      </w:pPr>
+    </w:lvl>
+    <w:lvl w:ilvl="1" w:tplc="04090019" w:tentative="1">
+      <w:start w:val="1"/>
+      <w:numFmt w:val="lowerLetter"/>
+      <w:lvlText w:val="%2."/>
+      <w:lvlJc w:val="left"/>
+      <w:pPr>
+        <w:ind w:left="1440" w:hanging="360"/>
+      </w:pPr>
+    </w:lvl>
+    <w:lvl w:ilvl="2" w:tplc="0409001B" w:tentative="1">
+      <w:start w:val="1"/>
+      <w:numFmt w:val="lowerRoman"/>
+      <w:lvlText w:val="%3."/>
+      <w:lvlJc w:val="right"/>
+      <w:pPr>
+        <w:ind w:left="2160" w:hanging="180"/>
+      </w:pPr>
+    </w:lvl>
+    <w:lvl w:ilvl="3" w:tplc="0409000F" w:tentative="1">
+      <w:start w:val="1"/>
+      <w:numFmt w:val="decimal"/>
+      <w:lvlText w:val="%4."/>
+      <w:lvlJc w:val="left"/>
+      <w:pPr>
+        <w:ind w:left="2880" w:hanging="360"/>
+      </w:pPr>
+    </w:lvl>
+    <w:lvl w:ilvl="4" w:tplc="04090019" w:tentative="1">
+      <w:start w:val="1"/>
+      <w:numFmt w:val="lowerLetter"/>
+      <w:lvlText w:val="%5."/>
+      <w:lvlJc w:val="left"/>
+      <w:pPr>
+        <w:ind w:left="3600" w:hanging="360"/>
+      </w:pPr>
+    </w:lvl>
+    <w:lvl w:ilvl="5" w:tplc="0409001B" w:tentative="1">
+      <w:start w:val="1"/>
+      <w:numFmt w:val="lowerRoman"/>
+      <w:lvlText w:val="%6."/>
+      <w:lvlJc w:val="right"/>
+      <w:pPr>
+        <w:ind w:left="4320" w:hanging="180"/>
+      </w:pPr>
+    </w:lvl>
+    <w:lvl w:ilvl="6" w:tplc="0409000F" w:tentative="1">
+      <w:start w:val="1"/>
+      <w:numFmt w:val="decimal"/>
+      <w:lvlText w:val="%7."/>
+      <w:lvlJc w:val="left"/>
+      <w:pPr>
+        <w:ind w:left="5040" w:hanging="360"/>
+      </w:pPr>
+    </w:lvl>
+    <w:lvl w:ilvl="7" w:tplc="04090019" w:tentative="1">
+      <w:start w:val="1"/>
+      <w:numFmt w:val="lowerLetter"/>
+      <w:lvlText w:val="%8."/>
+      <w:lvlJc w:val="left"/>
+      <w:pPr>
+        <w:ind w:left="5760" w:hanging="360"/>
+      </w:pPr>
+    </w:lvl>
+    <w:lvl w:ilvl="8" w:tplc="0409001B" w:tentative="1">
+      <w:start w:val="1"/>
+      <w:numFmt w:val="lowerRoman"/>
+      <w:lvlText w:val="%9."/>
+      <w:lvlJc w:val="right"/>
+      <w:pPr>
+        <w:ind w:left="6480" w:hanging="180"/>
+      </w:pPr>
+    </w:lvl>
+  </w:abstractNum>
+  <w:abstractNum w:abstractNumId="6" w15:restartNumberingAfterBreak="0">
     <w:nsid w:val="5CE930CC"/>
     <w:multiLevelType w:val="hybridMultilevel"/>
     <w:tmpl w:val="52061ADA"/>
@@ -14656,7 +14968,7 @@
       </w:rPr>
     </w:lvl>
   </w:abstractNum>
-  <w:abstractNum w:abstractNumId="6" w15:restartNumberingAfterBreak="0">
+  <w:abstractNum w:abstractNumId="7" w15:restartNumberingAfterBreak="0">
     <w:nsid w:val="6915128B"/>
     <w:multiLevelType w:val="hybridMultilevel"/>
     <w:tmpl w:val="2C14599E"/>
@@ -14770,7 +15082,7 @@
       </w:rPr>
     </w:lvl>
   </w:abstractNum>
-  <w:abstractNum w:abstractNumId="7" w15:restartNumberingAfterBreak="0">
+  <w:abstractNum w:abstractNumId="8" w15:restartNumberingAfterBreak="0">
     <w:nsid w:val="6D34379D"/>
     <w:multiLevelType w:val="hybridMultilevel"/>
     <w:tmpl w:val="86A61338"/>
@@ -14883,7 +15195,7 @@
       </w:rPr>
     </w:lvl>
   </w:abstractNum>
-  <w:abstractNum w:abstractNumId="8" w15:restartNumberingAfterBreak="0">
+  <w:abstractNum w:abstractNumId="9" w15:restartNumberingAfterBreak="0">
     <w:nsid w:val="725B6356"/>
     <w:multiLevelType w:val="hybridMultilevel"/>
     <w:tmpl w:val="34225C10"/>
@@ -15003,13 +15315,13 @@
     <w:abstractNumId w:val="1"/>
   </w:num>
   <w:num w:numId="3">
-    <w:abstractNumId w:val="7"/>
+    <w:abstractNumId w:val="8"/>
   </w:num>
   <w:num w:numId="4">
-    <w:abstractNumId w:val="8"/>
+    <w:abstractNumId w:val="9"/>
   </w:num>
   <w:num w:numId="5">
-    <w:abstractNumId w:val="5"/>
+    <w:abstractNumId w:val="6"/>
   </w:num>
   <w:num w:numId="6">
     <w:abstractNumId w:val="3"/>
@@ -15021,7 +15333,10 @@
     <w:abstractNumId w:val="4"/>
   </w:num>
   <w:num w:numId="9">
-    <w:abstractNumId w:val="6"/>
+    <w:abstractNumId w:val="7"/>
+  </w:num>
+  <w:num w:numId="10">
+    <w:abstractNumId w:val="5"/>
   </w:num>
   <w:numIdMacAtCleanup w:val="7"/>
 </w:numbering>
@@ -15549,7 +15864,6 @@
   <w:style w:type="character" w:default="1" w:styleId="DefaultParagraphFont">
     <w:name w:val="Default Paragraph Font"/>
     <w:uiPriority w:val="1"/>
-    <w:semiHidden/>
     <w:unhideWhenUsed/>
   </w:style>
   <w:style w:type="table" w:default="1" w:styleId="TableNormal">
@@ -25941,7 +26255,7 @@
 </file>
 
 <file path=customXml/itemProps2.xml><?xml version="1.0" encoding="utf-8"?>
-<ds:datastoreItem xmlns:ds="http://schemas.openxmlformats.org/officeDocument/2006/customXml" ds:itemID="{0108FDD2-CFD6-4C28-855E-44F1763D32E2}">
+<ds:datastoreItem xmlns:ds="http://schemas.openxmlformats.org/officeDocument/2006/customXml" ds:itemID="{95D4EDA3-8FBF-44FA-9994-CC56BA95B6AF}">
   <ds:schemaRefs>
     <ds:schemaRef ds:uri="http://schemas.openxmlformats.org/officeDocument/2006/bibliography"/>
   </ds:schemaRefs>

</xml_diff>